<commit_message>
doc the raw processes
</commit_message>
<xml_diff>
--- a/DataSourcingAndCleaning_tve.docx
+++ b/DataSourcingAndCleaning_tve.docx
@@ -5,36 +5,1618 @@
     <w:p>
       <w:pPr>
         <w:spacing w:after="0"/>
-      </w:pPr>
+        <w:rPr>
+          <w:rFonts w:ascii="Times New Roman" w:hAnsi="Times New Roman" w:cs="Times New Roman"/>
+          <w:b/>
+          <w:bCs/>
+          <w:sz w:val="44"/>
+          <w:szCs w:val="44"/>
+        </w:rPr>
+      </w:pPr>
+      <w:r>
+        <w:rPr>
+          <w:rFonts w:ascii="Times New Roman" w:hAnsi="Times New Roman" w:cs="Times New Roman"/>
+          <w:b/>
+          <w:bCs/>
+          <w:sz w:val="44"/>
+          <w:szCs w:val="44"/>
+        </w:rPr>
+        <w:t>KU Data Analytics Bootcamp -Trilogy/2U -Final Project</w:t>
+      </w:r>
+      <w:r>
+        <w:rPr>
+          <w:rFonts w:ascii="Times New Roman" w:hAnsi="Times New Roman" w:cs="Times New Roman"/>
+          <w:b/>
+          <w:bCs/>
+          <w:sz w:val="44"/>
+          <w:szCs w:val="44"/>
+        </w:rPr>
+        <w:tab/>
+      </w:r>
     </w:p>
     <w:p>
       <w:pPr>
         <w:spacing w:after="0"/>
-      </w:pPr>
+        <w:rPr>
+          <w:rFonts w:ascii="Times New Roman" w:hAnsi="Times New Roman" w:cs="Times New Roman"/>
+          <w:b/>
+          <w:bCs/>
+          <w:sz w:val="44"/>
+          <w:szCs w:val="44"/>
+        </w:rPr>
+      </w:pPr>
+      <w:r>
+        <w:rPr>
+          <w:rFonts w:ascii="Times New Roman" w:hAnsi="Times New Roman" w:cs="Times New Roman"/>
+          <w:b/>
+          <w:bCs/>
+          <w:sz w:val="44"/>
+          <w:szCs w:val="44"/>
+        </w:rPr>
+        <w:tab/>
+      </w:r>
+      <w:r>
+        <w:rPr>
+          <w:rFonts w:ascii="Times New Roman" w:hAnsi="Times New Roman" w:cs="Times New Roman"/>
+          <w:b/>
+          <w:bCs/>
+          <w:sz w:val="44"/>
+          <w:szCs w:val="44"/>
+        </w:rPr>
+        <w:tab/>
+      </w:r>
+      <w:r>
+        <w:rPr>
+          <w:rFonts w:ascii="Times New Roman" w:hAnsi="Times New Roman" w:cs="Times New Roman"/>
+          <w:b/>
+          <w:bCs/>
+          <w:sz w:val="44"/>
+          <w:szCs w:val="44"/>
+        </w:rPr>
+        <w:tab/>
+        <w:t>Presentation Date: 07/11/2020</w:t>
+      </w:r>
     </w:p>
     <w:p>
       <w:pPr>
         <w:spacing w:after="0"/>
-      </w:pPr>
+        <w:rPr>
+          <w:rFonts w:ascii="Times New Roman" w:hAnsi="Times New Roman" w:cs="Times New Roman"/>
+          <w:b/>
+          <w:bCs/>
+          <w:sz w:val="36"/>
+          <w:szCs w:val="36"/>
+        </w:rPr>
+      </w:pPr>
+      <w:r>
+        <w:rPr>
+          <w:rFonts w:ascii="Times New Roman" w:hAnsi="Times New Roman" w:cs="Times New Roman"/>
+          <w:b/>
+          <w:bCs/>
+          <w:sz w:val="36"/>
+          <w:szCs w:val="36"/>
+        </w:rPr>
+        <w:t xml:space="preserve">Team: </w:t>
+      </w:r>
+      <w:proofErr w:type="spellStart"/>
+      <w:r>
+        <w:rPr>
+          <w:rFonts w:ascii="Times New Roman" w:hAnsi="Times New Roman" w:cs="Times New Roman"/>
+          <w:b/>
+          <w:bCs/>
+          <w:sz w:val="36"/>
+          <w:szCs w:val="36"/>
+        </w:rPr>
+        <w:t>JuST</w:t>
+      </w:r>
+      <w:proofErr w:type="spellEnd"/>
+      <w:r>
+        <w:rPr>
+          <w:rFonts w:ascii="Times New Roman" w:hAnsi="Times New Roman" w:cs="Times New Roman"/>
+          <w:b/>
+          <w:bCs/>
+          <w:sz w:val="36"/>
+          <w:szCs w:val="36"/>
+        </w:rPr>
+        <w:t xml:space="preserve"> Data </w:t>
+      </w:r>
+      <w:r>
+        <w:rPr>
+          <w:rFonts w:ascii="Times New Roman" w:hAnsi="Times New Roman" w:cs="Times New Roman"/>
+          <w:b/>
+          <w:bCs/>
+          <w:sz w:val="36"/>
+          <w:szCs w:val="36"/>
+        </w:rPr>
+        <w:tab/>
+      </w:r>
+      <w:r>
+        <w:rPr>
+          <w:rFonts w:ascii="Times New Roman" w:hAnsi="Times New Roman" w:cs="Times New Roman"/>
+          <w:b/>
+          <w:bCs/>
+          <w:sz w:val="36"/>
+          <w:szCs w:val="36"/>
+        </w:rPr>
+        <w:tab/>
+        <w:t xml:space="preserve">Members: </w:t>
+      </w:r>
+      <w:proofErr w:type="spellStart"/>
+      <w:r>
+        <w:rPr>
+          <w:rFonts w:ascii="Times New Roman" w:hAnsi="Times New Roman" w:cs="Times New Roman"/>
+          <w:b/>
+          <w:bCs/>
+          <w:sz w:val="36"/>
+          <w:szCs w:val="36"/>
+        </w:rPr>
+        <w:t>Jemi</w:t>
+      </w:r>
+      <w:proofErr w:type="spellEnd"/>
+      <w:r>
+        <w:rPr>
+          <w:rFonts w:ascii="Times New Roman" w:hAnsi="Times New Roman" w:cs="Times New Roman"/>
+          <w:b/>
+          <w:bCs/>
+          <w:sz w:val="36"/>
+          <w:szCs w:val="36"/>
+        </w:rPr>
+        <w:t xml:space="preserve">, </w:t>
+      </w:r>
+      <w:proofErr w:type="spellStart"/>
+      <w:r>
+        <w:rPr>
+          <w:rFonts w:ascii="Times New Roman" w:hAnsi="Times New Roman" w:cs="Times New Roman"/>
+          <w:b/>
+          <w:bCs/>
+          <w:sz w:val="36"/>
+          <w:szCs w:val="36"/>
+        </w:rPr>
+        <w:t>Sanita</w:t>
+      </w:r>
+      <w:proofErr w:type="spellEnd"/>
+      <w:r>
+        <w:rPr>
+          <w:rFonts w:ascii="Times New Roman" w:hAnsi="Times New Roman" w:cs="Times New Roman"/>
+          <w:b/>
+          <w:bCs/>
+          <w:sz w:val="36"/>
+          <w:szCs w:val="36"/>
+        </w:rPr>
+        <w:t>, Tom</w:t>
+      </w:r>
     </w:p>
     <w:p>
       <w:pPr>
         <w:spacing w:after="0"/>
+        <w:rPr>
+          <w:rFonts w:ascii="Times New Roman" w:hAnsi="Times New Roman" w:cs="Times New Roman"/>
+          <w:sz w:val="28"/>
+          <w:szCs w:val="28"/>
+        </w:rPr>
       </w:pPr>
     </w:p>
     <w:p>
       <w:pPr>
         <w:spacing w:after="0"/>
+        <w:rPr>
+          <w:rFonts w:ascii="Times New Roman" w:hAnsi="Times New Roman" w:cs="Times New Roman"/>
+          <w:sz w:val="28"/>
+          <w:szCs w:val="28"/>
+        </w:rPr>
       </w:pPr>
     </w:p>
     <w:p>
       <w:pPr>
         <w:spacing w:after="0"/>
-      </w:pPr>
+        <w:rPr>
+          <w:rFonts w:ascii="Times New Roman" w:hAnsi="Times New Roman" w:cs="Times New Roman"/>
+          <w:b/>
+          <w:bCs/>
+          <w:sz w:val="36"/>
+          <w:szCs w:val="36"/>
+        </w:rPr>
+      </w:pPr>
+      <w:r>
+        <w:rPr>
+          <w:rFonts w:ascii="Times New Roman" w:hAnsi="Times New Roman" w:cs="Times New Roman"/>
+          <w:b/>
+          <w:bCs/>
+          <w:sz w:val="36"/>
+          <w:szCs w:val="36"/>
+        </w:rPr>
+        <w:t>Data Sourcing and Cleansing Process</w:t>
+      </w:r>
     </w:p>
     <w:p>
       <w:pPr>
         <w:spacing w:after="0"/>
+        <w:rPr>
+          <w:rFonts w:ascii="Times New Roman" w:hAnsi="Times New Roman" w:cs="Times New Roman"/>
+          <w:sz w:val="28"/>
+          <w:szCs w:val="28"/>
+        </w:rPr>
+      </w:pPr>
+    </w:p>
+    <w:p>
+      <w:pPr>
+        <w:spacing w:after="0"/>
+        <w:rPr>
+          <w:rFonts w:ascii="Times New Roman" w:hAnsi="Times New Roman" w:cs="Times New Roman"/>
+          <w:sz w:val="28"/>
+          <w:szCs w:val="28"/>
+        </w:rPr>
+      </w:pPr>
+      <w:r>
+        <w:rPr>
+          <w:rFonts w:ascii="Times New Roman" w:hAnsi="Times New Roman" w:cs="Times New Roman"/>
+          <w:sz w:val="28"/>
+          <w:szCs w:val="28"/>
+        </w:rPr>
+        <w:t>Raw data was sourced from a set of US Census Data website files originally in either Old- version</w:t>
+      </w:r>
+      <w:r>
+        <w:rPr>
+          <w:rFonts w:ascii="Times New Roman" w:hAnsi="Times New Roman" w:cs="Times New Roman"/>
+          <w:sz w:val="28"/>
+          <w:szCs w:val="28"/>
+        </w:rPr>
+        <w:t>-</w:t>
+      </w:r>
+      <w:r>
+        <w:rPr>
+          <w:rFonts w:ascii="Times New Roman" w:hAnsi="Times New Roman" w:cs="Times New Roman"/>
+          <w:sz w:val="28"/>
+          <w:szCs w:val="28"/>
+        </w:rPr>
+        <w:t>XL, Comma</w:t>
+      </w:r>
+      <w:r>
+        <w:rPr>
+          <w:rFonts w:ascii="Times New Roman" w:hAnsi="Times New Roman" w:cs="Times New Roman"/>
+          <w:sz w:val="28"/>
+          <w:szCs w:val="28"/>
+        </w:rPr>
+        <w:t>-</w:t>
+      </w:r>
+      <w:r>
+        <w:rPr>
+          <w:rFonts w:ascii="Times New Roman" w:hAnsi="Times New Roman" w:cs="Times New Roman"/>
+          <w:sz w:val="28"/>
+          <w:szCs w:val="28"/>
+        </w:rPr>
+        <w:t xml:space="preserve">Delimited </w:t>
+      </w:r>
+      <w:r>
+        <w:rPr>
+          <w:rFonts w:ascii="Times New Roman" w:hAnsi="Times New Roman" w:cs="Times New Roman"/>
+          <w:sz w:val="28"/>
+          <w:szCs w:val="28"/>
+        </w:rPr>
+        <w:t>or</w:t>
+      </w:r>
+      <w:r>
+        <w:rPr>
+          <w:rFonts w:ascii="Times New Roman" w:hAnsi="Times New Roman" w:cs="Times New Roman"/>
+          <w:sz w:val="28"/>
+          <w:szCs w:val="28"/>
+        </w:rPr>
+        <w:t xml:space="preserve"> Text files (ref below)</w:t>
+      </w:r>
+      <w:r>
+        <w:rPr>
+          <w:rFonts w:ascii="Times New Roman" w:hAnsi="Times New Roman" w:cs="Times New Roman"/>
+          <w:sz w:val="28"/>
+          <w:szCs w:val="28"/>
+        </w:rPr>
+        <w:t>:</w:t>
+      </w:r>
+    </w:p>
+    <w:p>
+      <w:pPr>
+        <w:spacing w:after="0"/>
+        <w:rPr>
+          <w:rFonts w:ascii="Times New Roman" w:hAnsi="Times New Roman" w:cs="Times New Roman"/>
+          <w:sz w:val="28"/>
+          <w:szCs w:val="28"/>
+        </w:rPr>
+      </w:pPr>
+    </w:p>
+    <w:p>
+      <w:pPr>
+        <w:spacing w:after="0"/>
+        <w:rPr>
+          <w:rFonts w:ascii="Times New Roman" w:hAnsi="Times New Roman" w:cs="Times New Roman"/>
+          <w:sz w:val="28"/>
+          <w:szCs w:val="28"/>
+        </w:rPr>
+      </w:pPr>
+      <w:r>
+        <w:rPr>
+          <w:rFonts w:ascii="Times New Roman" w:hAnsi="Times New Roman" w:cs="Times New Roman"/>
+          <w:sz w:val="28"/>
+          <w:szCs w:val="28"/>
+        </w:rPr>
+        <w:t>Raw data was derived from (4) sets of data files including</w:t>
+      </w:r>
+      <w:r>
+        <w:rPr>
+          <w:rFonts w:ascii="Times New Roman" w:hAnsi="Times New Roman" w:cs="Times New Roman"/>
+          <w:sz w:val="28"/>
+          <w:szCs w:val="28"/>
+        </w:rPr>
+        <w:t>:</w:t>
+      </w:r>
+      <w:r>
+        <w:rPr>
+          <w:rFonts w:ascii="Times New Roman" w:hAnsi="Times New Roman" w:cs="Times New Roman"/>
+          <w:sz w:val="28"/>
+          <w:szCs w:val="28"/>
+        </w:rPr>
+        <w:t xml:space="preserve"> </w:t>
+      </w:r>
+    </w:p>
+    <w:p>
+      <w:pPr>
+        <w:spacing w:after="0"/>
+        <w:ind w:left="720" w:firstLine="720"/>
+        <w:rPr>
+          <w:rFonts w:ascii="Times New Roman" w:hAnsi="Times New Roman" w:cs="Times New Roman"/>
+          <w:sz w:val="28"/>
+          <w:szCs w:val="28"/>
+        </w:rPr>
+      </w:pPr>
+      <w:r>
+        <w:rPr>
+          <w:rFonts w:ascii="Times New Roman" w:hAnsi="Times New Roman" w:cs="Times New Roman"/>
+          <w:sz w:val="28"/>
+          <w:szCs w:val="28"/>
+        </w:rPr>
+        <w:t xml:space="preserve">1980-2014 Turnout Rates, </w:t>
+      </w:r>
+    </w:p>
+    <w:p>
+      <w:pPr>
+        <w:spacing w:after="0"/>
+        <w:ind w:left="720" w:firstLine="720"/>
+        <w:rPr>
+          <w:rFonts w:ascii="Times New Roman" w:hAnsi="Times New Roman" w:cs="Times New Roman"/>
+          <w:sz w:val="28"/>
+          <w:szCs w:val="28"/>
+        </w:rPr>
+      </w:pPr>
+      <w:r>
+        <w:rPr>
+          <w:rFonts w:ascii="Times New Roman" w:hAnsi="Times New Roman" w:cs="Times New Roman"/>
+          <w:sz w:val="28"/>
+          <w:szCs w:val="28"/>
+        </w:rPr>
+        <w:t xml:space="preserve">2000, 2004, 2008, 2012, 2016 Primary Election data, </w:t>
+      </w:r>
+    </w:p>
+    <w:p>
+      <w:pPr>
+        <w:spacing w:after="0"/>
+        <w:ind w:left="720" w:firstLine="720"/>
+        <w:rPr>
+          <w:rFonts w:ascii="Times New Roman" w:hAnsi="Times New Roman" w:cs="Times New Roman"/>
+          <w:sz w:val="28"/>
+          <w:szCs w:val="28"/>
+        </w:rPr>
+      </w:pPr>
+      <w:r>
+        <w:rPr>
+          <w:rFonts w:ascii="Times New Roman" w:hAnsi="Times New Roman" w:cs="Times New Roman"/>
+          <w:sz w:val="28"/>
+          <w:szCs w:val="28"/>
+        </w:rPr>
+        <w:t xml:space="preserve">2000, 2004, 2008, 2012, 2016 </w:t>
+      </w:r>
+      <w:r>
+        <w:rPr>
+          <w:rFonts w:ascii="Times New Roman" w:hAnsi="Times New Roman" w:cs="Times New Roman"/>
+          <w:sz w:val="28"/>
+          <w:szCs w:val="28"/>
+        </w:rPr>
+        <w:t xml:space="preserve">General Election data, and </w:t>
+      </w:r>
+    </w:p>
+    <w:p>
+      <w:pPr>
+        <w:spacing w:after="0"/>
+        <w:ind w:left="720" w:firstLine="720"/>
+        <w:rPr>
+          <w:rFonts w:ascii="Times New Roman" w:hAnsi="Times New Roman" w:cs="Times New Roman"/>
+          <w:sz w:val="28"/>
+          <w:szCs w:val="28"/>
+        </w:rPr>
+      </w:pPr>
+      <w:r>
+        <w:rPr>
+          <w:rFonts w:ascii="Times New Roman" w:hAnsi="Times New Roman" w:cs="Times New Roman"/>
+          <w:sz w:val="28"/>
+          <w:szCs w:val="28"/>
+        </w:rPr>
+        <w:t xml:space="preserve">1996-2016 </w:t>
+      </w:r>
+      <w:r>
+        <w:rPr>
+          <w:rFonts w:ascii="Times New Roman" w:hAnsi="Times New Roman" w:cs="Times New Roman"/>
+          <w:sz w:val="28"/>
+          <w:szCs w:val="28"/>
+        </w:rPr>
+        <w:t xml:space="preserve">Registered Voter data.  </w:t>
+      </w:r>
+    </w:p>
+    <w:p>
+      <w:pPr>
+        <w:spacing w:after="0"/>
+        <w:rPr>
+          <w:rFonts w:ascii="Times New Roman" w:hAnsi="Times New Roman" w:cs="Times New Roman"/>
+          <w:sz w:val="28"/>
+          <w:szCs w:val="28"/>
+        </w:rPr>
+      </w:pPr>
+      <w:r>
+        <w:rPr>
+          <w:rFonts w:ascii="Times New Roman" w:hAnsi="Times New Roman" w:cs="Times New Roman"/>
+          <w:sz w:val="28"/>
+          <w:szCs w:val="28"/>
+        </w:rPr>
+        <w:t xml:space="preserve">This data was </w:t>
+      </w:r>
+      <w:r>
+        <w:rPr>
+          <w:rFonts w:ascii="Times New Roman" w:hAnsi="Times New Roman" w:cs="Times New Roman"/>
+          <w:sz w:val="28"/>
+          <w:szCs w:val="28"/>
+        </w:rPr>
+        <w:t xml:space="preserve">restructured and </w:t>
+      </w:r>
+      <w:r>
+        <w:rPr>
+          <w:rFonts w:ascii="Times New Roman" w:hAnsi="Times New Roman" w:cs="Times New Roman"/>
+          <w:sz w:val="28"/>
+          <w:szCs w:val="28"/>
+        </w:rPr>
+        <w:t xml:space="preserve">standardized by </w:t>
+      </w:r>
+      <w:r>
+        <w:rPr>
+          <w:rFonts w:ascii="Times New Roman" w:hAnsi="Times New Roman" w:cs="Times New Roman"/>
+          <w:sz w:val="28"/>
+          <w:szCs w:val="28"/>
+        </w:rPr>
+        <w:t>importing</w:t>
+      </w:r>
+      <w:r>
+        <w:rPr>
+          <w:rFonts w:ascii="Times New Roman" w:hAnsi="Times New Roman" w:cs="Times New Roman"/>
+          <w:sz w:val="28"/>
+          <w:szCs w:val="28"/>
+        </w:rPr>
+        <w:t xml:space="preserve"> it</w:t>
+      </w:r>
+      <w:r>
+        <w:rPr>
+          <w:rFonts w:ascii="Times New Roman" w:hAnsi="Times New Roman" w:cs="Times New Roman"/>
+          <w:sz w:val="28"/>
+          <w:szCs w:val="28"/>
+        </w:rPr>
+        <w:t xml:space="preserve"> into XL</w:t>
+      </w:r>
+      <w:r>
+        <w:rPr>
+          <w:rFonts w:ascii="Times New Roman" w:hAnsi="Times New Roman" w:cs="Times New Roman"/>
+          <w:sz w:val="28"/>
+          <w:szCs w:val="28"/>
+        </w:rPr>
+        <w:t>,</w:t>
+      </w:r>
+      <w:r>
+        <w:rPr>
+          <w:rFonts w:ascii="Times New Roman" w:hAnsi="Times New Roman" w:cs="Times New Roman"/>
+          <w:sz w:val="28"/>
+          <w:szCs w:val="28"/>
+        </w:rPr>
+        <w:t xml:space="preserve"> any differences in format were corrected and any missing data was derived from </w:t>
+      </w:r>
+      <w:r>
+        <w:rPr>
+          <w:rFonts w:ascii="Times New Roman" w:hAnsi="Times New Roman" w:cs="Times New Roman"/>
+          <w:sz w:val="28"/>
+          <w:szCs w:val="28"/>
+        </w:rPr>
+        <w:t xml:space="preserve">rate of Population values.  Lastly, the data files were </w:t>
+      </w:r>
+      <w:r>
+        <w:rPr>
+          <w:rFonts w:ascii="Times New Roman" w:hAnsi="Times New Roman" w:cs="Times New Roman"/>
+          <w:sz w:val="28"/>
+          <w:szCs w:val="28"/>
+        </w:rPr>
+        <w:t xml:space="preserve">merged </w:t>
+      </w:r>
+      <w:r>
+        <w:rPr>
+          <w:rFonts w:ascii="Times New Roman" w:hAnsi="Times New Roman" w:cs="Times New Roman"/>
+          <w:sz w:val="28"/>
+          <w:szCs w:val="28"/>
+        </w:rPr>
+        <w:t>providing</w:t>
+      </w:r>
+      <w:r>
+        <w:rPr>
+          <w:rFonts w:ascii="Times New Roman" w:hAnsi="Times New Roman" w:cs="Times New Roman"/>
+          <w:sz w:val="28"/>
+          <w:szCs w:val="28"/>
+        </w:rPr>
+        <w:t xml:space="preserve"> </w:t>
+      </w:r>
+      <w:r>
+        <w:rPr>
+          <w:rFonts w:ascii="Times New Roman" w:hAnsi="Times New Roman" w:cs="Times New Roman"/>
+          <w:sz w:val="28"/>
+          <w:szCs w:val="28"/>
+        </w:rPr>
+        <w:t>“</w:t>
+      </w:r>
+      <w:r>
+        <w:rPr>
+          <w:rFonts w:ascii="Times New Roman" w:hAnsi="Times New Roman" w:cs="Times New Roman"/>
+          <w:sz w:val="28"/>
+          <w:szCs w:val="28"/>
+        </w:rPr>
+        <w:t xml:space="preserve">by </w:t>
+      </w:r>
+      <w:r>
+        <w:rPr>
+          <w:rFonts w:ascii="Times New Roman" w:hAnsi="Times New Roman" w:cs="Times New Roman"/>
+          <w:sz w:val="28"/>
+          <w:szCs w:val="28"/>
+        </w:rPr>
+        <w:t>Year”, “</w:t>
+      </w:r>
+      <w:r>
+        <w:rPr>
+          <w:rFonts w:ascii="Times New Roman" w:hAnsi="Times New Roman" w:cs="Times New Roman"/>
+          <w:sz w:val="28"/>
+          <w:szCs w:val="28"/>
+        </w:rPr>
+        <w:t xml:space="preserve">by </w:t>
+      </w:r>
+      <w:r>
+        <w:rPr>
+          <w:rFonts w:ascii="Times New Roman" w:hAnsi="Times New Roman" w:cs="Times New Roman"/>
+          <w:sz w:val="28"/>
+          <w:szCs w:val="28"/>
+        </w:rPr>
+        <w:t>State”</w:t>
+      </w:r>
+      <w:r>
+        <w:rPr>
+          <w:rFonts w:ascii="Times New Roman" w:hAnsi="Times New Roman" w:cs="Times New Roman"/>
+          <w:sz w:val="28"/>
+          <w:szCs w:val="28"/>
+        </w:rPr>
+        <w:t xml:space="preserve"> and</w:t>
+      </w:r>
+      <w:r>
+        <w:rPr>
+          <w:rFonts w:ascii="Times New Roman" w:hAnsi="Times New Roman" w:cs="Times New Roman"/>
+          <w:sz w:val="28"/>
+          <w:szCs w:val="28"/>
+        </w:rPr>
+        <w:t xml:space="preserve"> “</w:t>
+      </w:r>
+      <w:r>
+        <w:rPr>
+          <w:rFonts w:ascii="Times New Roman" w:hAnsi="Times New Roman" w:cs="Times New Roman"/>
+          <w:sz w:val="28"/>
+          <w:szCs w:val="28"/>
+        </w:rPr>
+        <w:t>total</w:t>
+      </w:r>
+      <w:r>
+        <w:rPr>
+          <w:rFonts w:ascii="Times New Roman" w:hAnsi="Times New Roman" w:cs="Times New Roman"/>
+          <w:sz w:val="28"/>
+          <w:szCs w:val="28"/>
+        </w:rPr>
+        <w:t xml:space="preserve"> US”</w:t>
+      </w:r>
+      <w:r>
+        <w:rPr>
+          <w:rFonts w:ascii="Times New Roman" w:hAnsi="Times New Roman" w:cs="Times New Roman"/>
+          <w:sz w:val="28"/>
+          <w:szCs w:val="28"/>
+        </w:rPr>
+        <w:t xml:space="preserve"> numbers</w:t>
+      </w:r>
+      <w:r>
+        <w:rPr>
+          <w:rFonts w:ascii="Times New Roman" w:hAnsi="Times New Roman" w:cs="Times New Roman"/>
+          <w:sz w:val="28"/>
+          <w:szCs w:val="28"/>
+        </w:rPr>
+        <w:t xml:space="preserve">.  </w:t>
+      </w:r>
+    </w:p>
+    <w:p>
+      <w:pPr>
+        <w:spacing w:after="0"/>
+        <w:rPr>
+          <w:rFonts w:ascii="Times New Roman" w:hAnsi="Times New Roman" w:cs="Times New Roman"/>
+          <w:sz w:val="28"/>
+          <w:szCs w:val="28"/>
+        </w:rPr>
+      </w:pPr>
+    </w:p>
+    <w:p>
+      <w:pPr>
+        <w:spacing w:after="0"/>
+        <w:rPr>
+          <w:rFonts w:ascii="Times New Roman" w:hAnsi="Times New Roman" w:cs="Times New Roman"/>
+          <w:sz w:val="28"/>
+          <w:szCs w:val="28"/>
+        </w:rPr>
+      </w:pPr>
+      <w:r>
+        <w:rPr>
+          <w:rFonts w:ascii="Times New Roman" w:hAnsi="Times New Roman" w:cs="Times New Roman"/>
+          <w:sz w:val="28"/>
+          <w:szCs w:val="28"/>
+        </w:rPr>
+        <w:t xml:space="preserve">At this point the (5) selected years 2000, 2004, 2008, 2012, 2016 were chosen to maximize usefulness (presidential election data on 4yr cycle) and to ensure a manageable amount of data.  It was </w:t>
+      </w:r>
+      <w:r>
+        <w:rPr>
+          <w:rFonts w:ascii="Times New Roman" w:hAnsi="Times New Roman" w:cs="Times New Roman"/>
+          <w:sz w:val="28"/>
+          <w:szCs w:val="28"/>
+        </w:rPr>
+        <w:t xml:space="preserve">then </w:t>
+      </w:r>
+      <w:r>
+        <w:rPr>
+          <w:rFonts w:ascii="Times New Roman" w:hAnsi="Times New Roman" w:cs="Times New Roman"/>
+          <w:sz w:val="28"/>
+          <w:szCs w:val="28"/>
+        </w:rPr>
+        <w:t>passed to</w:t>
+      </w:r>
+      <w:r>
+        <w:rPr>
+          <w:rFonts w:ascii="Times New Roman" w:hAnsi="Times New Roman" w:cs="Times New Roman"/>
+          <w:sz w:val="28"/>
+          <w:szCs w:val="28"/>
+        </w:rPr>
+        <w:t xml:space="preserve"> subsequent python processes.</w:t>
+      </w:r>
+    </w:p>
+    <w:p>
+      <w:pPr>
+        <w:spacing w:after="0"/>
+        <w:rPr>
+          <w:rFonts w:ascii="Times New Roman" w:hAnsi="Times New Roman" w:cs="Times New Roman"/>
+          <w:sz w:val="28"/>
+          <w:szCs w:val="28"/>
+        </w:rPr>
+      </w:pPr>
+    </w:p>
+    <w:p>
+      <w:pPr>
+        <w:pBdr>
+          <w:top w:val="single" w:sz="4" w:space="1" w:color="auto"/>
+          <w:left w:val="single" w:sz="4" w:space="4" w:color="auto"/>
+          <w:bottom w:val="single" w:sz="4" w:space="1" w:color="auto"/>
+          <w:right w:val="single" w:sz="4" w:space="4" w:color="auto"/>
+        </w:pBdr>
+        <w:autoSpaceDE w:val="0"/>
+        <w:autoSpaceDN w:val="0"/>
+        <w:adjustRightInd w:val="0"/>
+        <w:spacing w:after="0" w:line="240" w:lineRule="auto"/>
+        <w:ind w:left="720"/>
+        <w:rPr>
+          <w:rFonts w:ascii="Calibri" w:hAnsi="Calibri" w:cs="Calibri"/>
+          <w:sz w:val="20"/>
+          <w:szCs w:val="20"/>
+          <w:lang w:val="en"/>
+        </w:rPr>
+      </w:pPr>
+      <w:r>
+        <w:rPr>
+          <w:rFonts w:ascii="Calibri" w:hAnsi="Calibri" w:cs="Calibri"/>
+          <w:sz w:val="20"/>
+          <w:szCs w:val="20"/>
+          <w:lang w:val="en"/>
+        </w:rPr>
+        <w:t>Data Tables All</w:t>
+      </w:r>
+    </w:p>
+    <w:p>
+      <w:pPr>
+        <w:pBdr>
+          <w:top w:val="single" w:sz="4" w:space="1" w:color="auto"/>
+          <w:left w:val="single" w:sz="4" w:space="4" w:color="auto"/>
+          <w:bottom w:val="single" w:sz="4" w:space="1" w:color="auto"/>
+          <w:right w:val="single" w:sz="4" w:space="4" w:color="auto"/>
+        </w:pBdr>
+        <w:autoSpaceDE w:val="0"/>
+        <w:autoSpaceDN w:val="0"/>
+        <w:adjustRightInd w:val="0"/>
+        <w:spacing w:after="0" w:line="240" w:lineRule="auto"/>
+        <w:ind w:left="720"/>
+        <w:rPr>
+          <w:rFonts w:ascii="Calibri" w:hAnsi="Calibri" w:cs="Calibri"/>
+          <w:sz w:val="20"/>
+          <w:szCs w:val="20"/>
+          <w:lang w:val="en"/>
+        </w:rPr>
+      </w:pPr>
+      <w:r>
+        <w:rPr>
+          <w:rFonts w:ascii="Calibri" w:hAnsi="Calibri" w:cs="Calibri"/>
+          <w:sz w:val="20"/>
+          <w:szCs w:val="20"/>
+          <w:lang w:val="en"/>
+        </w:rPr>
+        <w:tab/>
+      </w:r>
+      <w:hyperlink r:id="rId4" w:history="1">
+        <w:r>
+          <w:rPr>
+            <w:rFonts w:ascii="Calibri" w:hAnsi="Calibri" w:cs="Calibri"/>
+            <w:sz w:val="20"/>
+            <w:szCs w:val="20"/>
+            <w:lang w:val="en"/>
+          </w:rPr>
+          <w:t>https://www.census.gov/topics/public-sector/voting/data/tables.html</w:t>
+        </w:r>
+      </w:hyperlink>
+    </w:p>
+    <w:p>
+      <w:pPr>
+        <w:pBdr>
+          <w:top w:val="single" w:sz="4" w:space="1" w:color="auto"/>
+          <w:left w:val="single" w:sz="4" w:space="4" w:color="auto"/>
+          <w:bottom w:val="single" w:sz="4" w:space="1" w:color="auto"/>
+          <w:right w:val="single" w:sz="4" w:space="4" w:color="auto"/>
+        </w:pBdr>
+        <w:autoSpaceDE w:val="0"/>
+        <w:autoSpaceDN w:val="0"/>
+        <w:adjustRightInd w:val="0"/>
+        <w:spacing w:after="0" w:line="240" w:lineRule="auto"/>
+        <w:ind w:left="720"/>
+        <w:rPr>
+          <w:rFonts w:ascii="Calibri" w:hAnsi="Calibri" w:cs="Calibri"/>
+          <w:sz w:val="20"/>
+          <w:szCs w:val="20"/>
+          <w:lang w:val="en"/>
+        </w:rPr>
+      </w:pPr>
+      <w:r>
+        <w:rPr>
+          <w:rFonts w:ascii="Calibri" w:hAnsi="Calibri" w:cs="Calibri"/>
+          <w:sz w:val="20"/>
+          <w:szCs w:val="20"/>
+          <w:lang w:val="en"/>
+        </w:rPr>
+        <w:t>Data Tables 9999</w:t>
+      </w:r>
+    </w:p>
+    <w:p>
+      <w:pPr>
+        <w:pBdr>
+          <w:top w:val="single" w:sz="4" w:space="1" w:color="auto"/>
+          <w:left w:val="single" w:sz="4" w:space="4" w:color="auto"/>
+          <w:bottom w:val="single" w:sz="4" w:space="1" w:color="auto"/>
+          <w:right w:val="single" w:sz="4" w:space="4" w:color="auto"/>
+        </w:pBdr>
+        <w:autoSpaceDE w:val="0"/>
+        <w:autoSpaceDN w:val="0"/>
+        <w:adjustRightInd w:val="0"/>
+        <w:spacing w:after="0" w:line="240" w:lineRule="auto"/>
+        <w:ind w:left="720"/>
+        <w:rPr>
+          <w:rFonts w:ascii="Calibri" w:hAnsi="Calibri" w:cs="Calibri"/>
+          <w:sz w:val="20"/>
+          <w:szCs w:val="20"/>
+          <w:lang w:val="en"/>
+        </w:rPr>
+      </w:pPr>
+      <w:r>
+        <w:rPr>
+          <w:rFonts w:ascii="Calibri" w:hAnsi="Calibri" w:cs="Calibri"/>
+          <w:sz w:val="20"/>
+          <w:szCs w:val="20"/>
+          <w:lang w:val="en"/>
+        </w:rPr>
+        <w:tab/>
+      </w:r>
+      <w:hyperlink r:id="rId5" w:history="1">
+        <w:r>
+          <w:rPr>
+            <w:rFonts w:ascii="Calibri" w:hAnsi="Calibri" w:cs="Calibri"/>
+            <w:sz w:val="20"/>
+            <w:szCs w:val="20"/>
+            <w:lang w:val="en"/>
+          </w:rPr>
+          <w:t>https://www.census.gov/topics/public-sector/voting/data/tables.2014.html</w:t>
+        </w:r>
+      </w:hyperlink>
+    </w:p>
+    <w:p>
+      <w:pPr>
+        <w:pBdr>
+          <w:top w:val="single" w:sz="4" w:space="1" w:color="auto"/>
+          <w:left w:val="single" w:sz="4" w:space="4" w:color="auto"/>
+          <w:bottom w:val="single" w:sz="4" w:space="1" w:color="auto"/>
+          <w:right w:val="single" w:sz="4" w:space="4" w:color="auto"/>
+        </w:pBdr>
+        <w:autoSpaceDE w:val="0"/>
+        <w:autoSpaceDN w:val="0"/>
+        <w:adjustRightInd w:val="0"/>
+        <w:spacing w:after="0" w:line="240" w:lineRule="auto"/>
+        <w:ind w:left="720"/>
+        <w:rPr>
+          <w:rFonts w:ascii="Calibri" w:hAnsi="Calibri" w:cs="Calibri"/>
+          <w:sz w:val="20"/>
+          <w:szCs w:val="20"/>
+          <w:lang w:val="en"/>
+        </w:rPr>
+      </w:pPr>
+      <w:r>
+        <w:rPr>
+          <w:rFonts w:ascii="Calibri" w:hAnsi="Calibri" w:cs="Calibri"/>
+          <w:sz w:val="20"/>
+          <w:szCs w:val="20"/>
+          <w:lang w:val="en"/>
+        </w:rPr>
+        <w:t>Voting and Registration 9999</w:t>
+      </w:r>
+    </w:p>
+    <w:p>
+      <w:pPr>
+        <w:pBdr>
+          <w:top w:val="single" w:sz="4" w:space="1" w:color="auto"/>
+          <w:left w:val="single" w:sz="4" w:space="4" w:color="auto"/>
+          <w:bottom w:val="single" w:sz="4" w:space="1" w:color="auto"/>
+          <w:right w:val="single" w:sz="4" w:space="4" w:color="auto"/>
+        </w:pBdr>
+        <w:autoSpaceDE w:val="0"/>
+        <w:autoSpaceDN w:val="0"/>
+        <w:adjustRightInd w:val="0"/>
+        <w:spacing w:after="0" w:line="240" w:lineRule="auto"/>
+        <w:ind w:left="720"/>
+        <w:rPr>
+          <w:rFonts w:ascii="Calibri" w:hAnsi="Calibri" w:cs="Calibri"/>
+          <w:sz w:val="20"/>
+          <w:szCs w:val="20"/>
+          <w:lang w:val="en"/>
+        </w:rPr>
+      </w:pPr>
+      <w:r>
+        <w:rPr>
+          <w:rFonts w:ascii="Calibri" w:hAnsi="Calibri" w:cs="Calibri"/>
+          <w:sz w:val="20"/>
+          <w:szCs w:val="20"/>
+          <w:lang w:val="en"/>
+        </w:rPr>
+        <w:tab/>
+      </w:r>
+      <w:hyperlink r:id="rId6" w:history="1">
+        <w:r>
+          <w:rPr>
+            <w:rFonts w:ascii="Calibri" w:hAnsi="Calibri" w:cs="Calibri"/>
+            <w:sz w:val="20"/>
+            <w:szCs w:val="20"/>
+            <w:lang w:val="en"/>
+          </w:rPr>
+          <w:t>https://www.census.gov/data/tables/time-series/demo/voting-and-registration/p20-577.html</w:t>
+        </w:r>
+      </w:hyperlink>
+    </w:p>
+    <w:p>
+      <w:pPr>
+        <w:pBdr>
+          <w:top w:val="single" w:sz="4" w:space="1" w:color="auto"/>
+          <w:left w:val="single" w:sz="4" w:space="4" w:color="auto"/>
+          <w:bottom w:val="single" w:sz="4" w:space="1" w:color="auto"/>
+          <w:right w:val="single" w:sz="4" w:space="4" w:color="auto"/>
+        </w:pBdr>
+        <w:autoSpaceDE w:val="0"/>
+        <w:autoSpaceDN w:val="0"/>
+        <w:adjustRightInd w:val="0"/>
+        <w:spacing w:after="0" w:line="240" w:lineRule="auto"/>
+        <w:ind w:left="720"/>
+        <w:rPr>
+          <w:rFonts w:ascii="Calibri" w:hAnsi="Calibri" w:cs="Calibri"/>
+          <w:sz w:val="20"/>
+          <w:szCs w:val="20"/>
+          <w:lang w:val="en"/>
+        </w:rPr>
+      </w:pPr>
+      <w:r>
+        <w:rPr>
+          <w:rFonts w:ascii="Calibri" w:hAnsi="Calibri" w:cs="Calibri"/>
+          <w:sz w:val="20"/>
+          <w:szCs w:val="20"/>
+          <w:lang w:val="en"/>
+        </w:rPr>
+        <w:tab/>
+      </w:r>
+      <w:hyperlink r:id="rId7" w:history="1">
+        <w:r>
+          <w:rPr>
+            <w:rFonts w:ascii="Calibri" w:hAnsi="Calibri" w:cs="Calibri"/>
+            <w:sz w:val="20"/>
+            <w:szCs w:val="20"/>
+            <w:lang w:val="en"/>
+          </w:rPr>
+          <w:t>https://www.census.gov/data/tables/2010/demo/voting-and-registration/voting-registration-2010-election.html</w:t>
+        </w:r>
+      </w:hyperlink>
+    </w:p>
+    <w:p>
+      <w:pPr>
+        <w:pBdr>
+          <w:top w:val="single" w:sz="4" w:space="1" w:color="auto"/>
+          <w:left w:val="single" w:sz="4" w:space="4" w:color="auto"/>
+          <w:bottom w:val="single" w:sz="4" w:space="1" w:color="auto"/>
+          <w:right w:val="single" w:sz="4" w:space="4" w:color="auto"/>
+        </w:pBdr>
+        <w:autoSpaceDE w:val="0"/>
+        <w:autoSpaceDN w:val="0"/>
+        <w:adjustRightInd w:val="0"/>
+        <w:spacing w:after="0" w:line="240" w:lineRule="auto"/>
+        <w:ind w:left="720"/>
+        <w:rPr>
+          <w:rFonts w:ascii="Calibri" w:hAnsi="Calibri" w:cs="Calibri"/>
+          <w:sz w:val="20"/>
+          <w:szCs w:val="20"/>
+          <w:lang w:val="en"/>
+        </w:rPr>
+      </w:pPr>
+      <w:r>
+        <w:rPr>
+          <w:rFonts w:ascii="Calibri" w:hAnsi="Calibri" w:cs="Calibri"/>
+          <w:sz w:val="20"/>
+          <w:szCs w:val="20"/>
+          <w:lang w:val="en"/>
+        </w:rPr>
+        <w:tab/>
+      </w:r>
+      <w:hyperlink r:id="rId8" w:history="1">
+        <w:r>
+          <w:rPr>
+            <w:rFonts w:ascii="Calibri" w:hAnsi="Calibri" w:cs="Calibri"/>
+            <w:sz w:val="20"/>
+            <w:szCs w:val="20"/>
+            <w:lang w:val="en"/>
+          </w:rPr>
+          <w:t>https://www.census.gov/data/tables/2008/demo/voting-and-registration/p20-562-rv.html</w:t>
+        </w:r>
+      </w:hyperlink>
+    </w:p>
+    <w:p>
+      <w:pPr>
+        <w:pBdr>
+          <w:top w:val="single" w:sz="4" w:space="1" w:color="auto"/>
+          <w:left w:val="single" w:sz="4" w:space="4" w:color="auto"/>
+          <w:bottom w:val="single" w:sz="4" w:space="1" w:color="auto"/>
+          <w:right w:val="single" w:sz="4" w:space="4" w:color="auto"/>
+        </w:pBdr>
+        <w:autoSpaceDE w:val="0"/>
+        <w:autoSpaceDN w:val="0"/>
+        <w:adjustRightInd w:val="0"/>
+        <w:spacing w:after="0" w:line="240" w:lineRule="auto"/>
+        <w:ind w:left="720"/>
+        <w:rPr>
+          <w:rFonts w:ascii="Calibri" w:hAnsi="Calibri" w:cs="Calibri"/>
+          <w:sz w:val="20"/>
+          <w:szCs w:val="20"/>
+          <w:lang w:val="en"/>
+        </w:rPr>
+      </w:pPr>
+      <w:r>
+        <w:rPr>
+          <w:rFonts w:ascii="Calibri" w:hAnsi="Calibri" w:cs="Calibri"/>
+          <w:sz w:val="20"/>
+          <w:szCs w:val="20"/>
+          <w:lang w:val="en"/>
+        </w:rPr>
+        <w:t xml:space="preserve"> </w:t>
+      </w:r>
+    </w:p>
+    <w:p>
+      <w:pPr>
+        <w:pBdr>
+          <w:top w:val="single" w:sz="4" w:space="1" w:color="auto"/>
+          <w:left w:val="single" w:sz="4" w:space="4" w:color="auto"/>
+          <w:bottom w:val="single" w:sz="4" w:space="1" w:color="auto"/>
+          <w:right w:val="single" w:sz="4" w:space="4" w:color="auto"/>
+        </w:pBdr>
+        <w:autoSpaceDE w:val="0"/>
+        <w:autoSpaceDN w:val="0"/>
+        <w:adjustRightInd w:val="0"/>
+        <w:spacing w:after="0" w:line="240" w:lineRule="auto"/>
+        <w:ind w:left="720"/>
+        <w:rPr>
+          <w:rFonts w:ascii="Calibri" w:hAnsi="Calibri" w:cs="Calibri"/>
+          <w:sz w:val="20"/>
+          <w:szCs w:val="20"/>
+          <w:lang w:val="en"/>
+        </w:rPr>
+      </w:pPr>
+      <w:r>
+        <w:rPr>
+          <w:rFonts w:ascii="Calibri" w:hAnsi="Calibri" w:cs="Calibri"/>
+          <w:sz w:val="20"/>
+          <w:szCs w:val="20"/>
+          <w:lang w:val="en"/>
+        </w:rPr>
+        <w:t>Census tbl04</w:t>
+      </w:r>
+    </w:p>
+    <w:p>
+      <w:pPr>
+        <w:pBdr>
+          <w:top w:val="single" w:sz="4" w:space="1" w:color="auto"/>
+          <w:left w:val="single" w:sz="4" w:space="4" w:color="auto"/>
+          <w:bottom w:val="single" w:sz="4" w:space="1" w:color="auto"/>
+          <w:right w:val="single" w:sz="4" w:space="4" w:color="auto"/>
+        </w:pBdr>
+        <w:autoSpaceDE w:val="0"/>
+        <w:autoSpaceDN w:val="0"/>
+        <w:adjustRightInd w:val="0"/>
+        <w:spacing w:after="0" w:line="240" w:lineRule="auto"/>
+        <w:ind w:left="720"/>
+        <w:rPr>
+          <w:rFonts w:ascii="Calibri" w:hAnsi="Calibri" w:cs="Calibri"/>
+          <w:sz w:val="20"/>
+          <w:szCs w:val="20"/>
+          <w:lang w:val="en"/>
+        </w:rPr>
+      </w:pPr>
+      <w:r>
+        <w:rPr>
+          <w:rFonts w:ascii="Calibri" w:hAnsi="Calibri" w:cs="Calibri"/>
+          <w:sz w:val="20"/>
+          <w:szCs w:val="20"/>
+          <w:lang w:val="en"/>
+        </w:rPr>
+        <w:t>2016</w:t>
+      </w:r>
+      <w:r>
+        <w:rPr>
+          <w:rFonts w:ascii="Calibri" w:hAnsi="Calibri" w:cs="Calibri"/>
+          <w:sz w:val="20"/>
+          <w:szCs w:val="20"/>
+          <w:lang w:val="en"/>
+        </w:rPr>
+        <w:tab/>
+      </w:r>
+      <w:hyperlink r:id="rId9" w:history="1">
+        <w:r>
+          <w:rPr>
+            <w:rFonts w:ascii="Calibri" w:hAnsi="Calibri" w:cs="Calibri"/>
+            <w:sz w:val="20"/>
+            <w:szCs w:val="20"/>
+            <w:lang w:val="en"/>
+          </w:rPr>
+          <w:t>https://www2.census.gov/programs-surveys/cps/tables/p20/580/table04a.xlsx</w:t>
+        </w:r>
+      </w:hyperlink>
+    </w:p>
+    <w:p>
+      <w:pPr>
+        <w:pBdr>
+          <w:top w:val="single" w:sz="4" w:space="1" w:color="auto"/>
+          <w:left w:val="single" w:sz="4" w:space="4" w:color="auto"/>
+          <w:bottom w:val="single" w:sz="4" w:space="1" w:color="auto"/>
+          <w:right w:val="single" w:sz="4" w:space="4" w:color="auto"/>
+        </w:pBdr>
+        <w:autoSpaceDE w:val="0"/>
+        <w:autoSpaceDN w:val="0"/>
+        <w:adjustRightInd w:val="0"/>
+        <w:spacing w:after="0" w:line="240" w:lineRule="auto"/>
+        <w:ind w:left="720"/>
+        <w:rPr>
+          <w:rFonts w:ascii="Calibri" w:hAnsi="Calibri" w:cs="Calibri"/>
+          <w:sz w:val="20"/>
+          <w:szCs w:val="20"/>
+          <w:lang w:val="en"/>
+        </w:rPr>
+      </w:pPr>
+      <w:r>
+        <w:rPr>
+          <w:rFonts w:ascii="Calibri" w:hAnsi="Calibri" w:cs="Calibri"/>
+          <w:sz w:val="20"/>
+          <w:szCs w:val="20"/>
+          <w:lang w:val="en"/>
+        </w:rPr>
+        <w:t xml:space="preserve">2014 </w:t>
+      </w:r>
+      <w:r>
+        <w:rPr>
+          <w:rFonts w:ascii="Calibri" w:hAnsi="Calibri" w:cs="Calibri"/>
+          <w:sz w:val="20"/>
+          <w:szCs w:val="20"/>
+          <w:lang w:val="en"/>
+        </w:rPr>
+        <w:tab/>
+      </w:r>
+      <w:hyperlink r:id="rId10" w:history="1">
+        <w:r>
+          <w:rPr>
+            <w:rFonts w:ascii="Calibri" w:hAnsi="Calibri" w:cs="Calibri"/>
+            <w:sz w:val="20"/>
+            <w:szCs w:val="20"/>
+            <w:lang w:val="en"/>
+          </w:rPr>
+          <w:t>https://www2.census.gov/programs-surveys/cps/tables/p20/577/table04a.xls</w:t>
+        </w:r>
+      </w:hyperlink>
+    </w:p>
+    <w:p>
+      <w:pPr>
+        <w:pBdr>
+          <w:top w:val="single" w:sz="4" w:space="1" w:color="auto"/>
+          <w:left w:val="single" w:sz="4" w:space="4" w:color="auto"/>
+          <w:bottom w:val="single" w:sz="4" w:space="1" w:color="auto"/>
+          <w:right w:val="single" w:sz="4" w:space="4" w:color="auto"/>
+        </w:pBdr>
+        <w:autoSpaceDE w:val="0"/>
+        <w:autoSpaceDN w:val="0"/>
+        <w:adjustRightInd w:val="0"/>
+        <w:spacing w:after="0" w:line="240" w:lineRule="auto"/>
+        <w:ind w:left="720"/>
+        <w:rPr>
+          <w:rFonts w:ascii="Calibri" w:hAnsi="Calibri" w:cs="Calibri"/>
+          <w:sz w:val="20"/>
+          <w:szCs w:val="20"/>
+          <w:lang w:val="en"/>
+        </w:rPr>
+      </w:pPr>
+      <w:r>
+        <w:rPr>
+          <w:rFonts w:ascii="Calibri" w:hAnsi="Calibri" w:cs="Calibri"/>
+          <w:sz w:val="20"/>
+          <w:szCs w:val="20"/>
+          <w:lang w:val="en"/>
+        </w:rPr>
+        <w:t xml:space="preserve">2012 </w:t>
+      </w:r>
+      <w:r>
+        <w:rPr>
+          <w:rFonts w:ascii="Calibri" w:hAnsi="Calibri" w:cs="Calibri"/>
+          <w:sz w:val="20"/>
+          <w:szCs w:val="20"/>
+          <w:lang w:val="en"/>
+        </w:rPr>
+        <w:tab/>
+      </w:r>
+      <w:hyperlink r:id="rId11" w:history="1">
+        <w:r>
+          <w:rPr>
+            <w:rFonts w:ascii="Calibri" w:hAnsi="Calibri" w:cs="Calibri"/>
+            <w:sz w:val="20"/>
+            <w:szCs w:val="20"/>
+            <w:lang w:val="en"/>
+          </w:rPr>
+          <w:t>https://www2.census.gov/programs-surveys/cps/tables/p20/568/table04a.xls</w:t>
+        </w:r>
+      </w:hyperlink>
+    </w:p>
+    <w:p>
+      <w:pPr>
+        <w:pBdr>
+          <w:top w:val="single" w:sz="4" w:space="1" w:color="auto"/>
+          <w:left w:val="single" w:sz="4" w:space="4" w:color="auto"/>
+          <w:bottom w:val="single" w:sz="4" w:space="1" w:color="auto"/>
+          <w:right w:val="single" w:sz="4" w:space="4" w:color="auto"/>
+        </w:pBdr>
+        <w:autoSpaceDE w:val="0"/>
+        <w:autoSpaceDN w:val="0"/>
+        <w:adjustRightInd w:val="0"/>
+        <w:spacing w:after="0" w:line="240" w:lineRule="auto"/>
+        <w:ind w:left="720"/>
+        <w:rPr>
+          <w:rFonts w:ascii="Calibri" w:hAnsi="Calibri" w:cs="Calibri"/>
+          <w:sz w:val="20"/>
+          <w:szCs w:val="20"/>
+          <w:lang w:val="en"/>
+        </w:rPr>
+      </w:pPr>
+      <w:r>
+        <w:rPr>
+          <w:rFonts w:ascii="Calibri" w:hAnsi="Calibri" w:cs="Calibri"/>
+          <w:sz w:val="20"/>
+          <w:szCs w:val="20"/>
+          <w:lang w:val="en"/>
+        </w:rPr>
+        <w:t xml:space="preserve">2010 </w:t>
+      </w:r>
+      <w:r>
+        <w:rPr>
+          <w:rFonts w:ascii="Calibri" w:hAnsi="Calibri" w:cs="Calibri"/>
+          <w:sz w:val="20"/>
+          <w:szCs w:val="20"/>
+          <w:lang w:val="en"/>
+        </w:rPr>
+        <w:tab/>
+      </w:r>
+      <w:hyperlink r:id="rId12" w:history="1">
+        <w:r>
+          <w:rPr>
+            <w:rFonts w:ascii="Calibri" w:hAnsi="Calibri" w:cs="Calibri"/>
+            <w:sz w:val="20"/>
+            <w:szCs w:val="20"/>
+            <w:lang w:val="en"/>
+          </w:rPr>
+          <w:t>https://www2.census.gov/programs-surveys/cps/tables/p20/voting-registration-2010-election/table4a_2010.xls</w:t>
+        </w:r>
+      </w:hyperlink>
+    </w:p>
+    <w:p>
+      <w:pPr>
+        <w:pBdr>
+          <w:top w:val="single" w:sz="4" w:space="1" w:color="auto"/>
+          <w:left w:val="single" w:sz="4" w:space="4" w:color="auto"/>
+          <w:bottom w:val="single" w:sz="4" w:space="1" w:color="auto"/>
+          <w:right w:val="single" w:sz="4" w:space="4" w:color="auto"/>
+        </w:pBdr>
+        <w:autoSpaceDE w:val="0"/>
+        <w:autoSpaceDN w:val="0"/>
+        <w:adjustRightInd w:val="0"/>
+        <w:spacing w:after="0" w:line="240" w:lineRule="auto"/>
+        <w:ind w:left="720"/>
+        <w:rPr>
+          <w:rFonts w:ascii="Calibri" w:hAnsi="Calibri" w:cs="Calibri"/>
+          <w:sz w:val="20"/>
+          <w:szCs w:val="20"/>
+          <w:lang w:val="en"/>
+        </w:rPr>
+      </w:pPr>
+      <w:r>
+        <w:rPr>
+          <w:rFonts w:ascii="Calibri" w:hAnsi="Calibri" w:cs="Calibri"/>
+          <w:sz w:val="20"/>
+          <w:szCs w:val="20"/>
+          <w:lang w:val="en"/>
+        </w:rPr>
+        <w:t xml:space="preserve">2008 </w:t>
+      </w:r>
+      <w:r>
+        <w:rPr>
+          <w:rFonts w:ascii="Calibri" w:hAnsi="Calibri" w:cs="Calibri"/>
+          <w:sz w:val="20"/>
+          <w:szCs w:val="20"/>
+          <w:lang w:val="en"/>
+        </w:rPr>
+        <w:tab/>
+      </w:r>
+      <w:hyperlink r:id="rId13" w:history="1">
+        <w:r>
+          <w:rPr>
+            <w:rFonts w:ascii="Calibri" w:hAnsi="Calibri" w:cs="Calibri"/>
+            <w:sz w:val="20"/>
+            <w:szCs w:val="20"/>
+            <w:lang w:val="en"/>
+          </w:rPr>
+          <w:t>https://www2.census.gov/programs-surveys/cps/tables/p20/562-rv/table-04a.xls</w:t>
+        </w:r>
+      </w:hyperlink>
+    </w:p>
+    <w:p>
+      <w:pPr>
+        <w:pBdr>
+          <w:top w:val="single" w:sz="4" w:space="1" w:color="auto"/>
+          <w:left w:val="single" w:sz="4" w:space="4" w:color="auto"/>
+          <w:bottom w:val="single" w:sz="4" w:space="1" w:color="auto"/>
+          <w:right w:val="single" w:sz="4" w:space="4" w:color="auto"/>
+        </w:pBdr>
+        <w:autoSpaceDE w:val="0"/>
+        <w:autoSpaceDN w:val="0"/>
+        <w:adjustRightInd w:val="0"/>
+        <w:spacing w:after="0" w:line="240" w:lineRule="auto"/>
+        <w:ind w:left="720"/>
+        <w:rPr>
+          <w:rFonts w:ascii="Calibri" w:hAnsi="Calibri" w:cs="Calibri"/>
+          <w:sz w:val="20"/>
+          <w:szCs w:val="20"/>
+          <w:lang w:val="en"/>
+        </w:rPr>
+      </w:pPr>
+      <w:r>
+        <w:rPr>
+          <w:rFonts w:ascii="Calibri" w:hAnsi="Calibri" w:cs="Calibri"/>
+          <w:sz w:val="20"/>
+          <w:szCs w:val="20"/>
+          <w:lang w:val="en"/>
+        </w:rPr>
+        <w:t xml:space="preserve">2006 </w:t>
+      </w:r>
+      <w:r>
+        <w:rPr>
+          <w:rFonts w:ascii="Calibri" w:hAnsi="Calibri" w:cs="Calibri"/>
+          <w:sz w:val="20"/>
+          <w:szCs w:val="20"/>
+          <w:lang w:val="en"/>
+        </w:rPr>
+        <w:tab/>
+      </w:r>
+      <w:hyperlink r:id="rId14" w:history="1">
+        <w:r>
+          <w:rPr>
+            <w:rFonts w:ascii="Calibri" w:hAnsi="Calibri" w:cs="Calibri"/>
+            <w:sz w:val="20"/>
+            <w:szCs w:val="20"/>
+            <w:lang w:val="en"/>
+          </w:rPr>
+          <w:t>https://www2.census.gov/programs-surveys/cps/tables/p20/557/tab04a.xls</w:t>
+        </w:r>
+      </w:hyperlink>
+    </w:p>
+    <w:p>
+      <w:pPr>
+        <w:pBdr>
+          <w:top w:val="single" w:sz="4" w:space="1" w:color="auto"/>
+          <w:left w:val="single" w:sz="4" w:space="4" w:color="auto"/>
+          <w:bottom w:val="single" w:sz="4" w:space="1" w:color="auto"/>
+          <w:right w:val="single" w:sz="4" w:space="4" w:color="auto"/>
+        </w:pBdr>
+        <w:autoSpaceDE w:val="0"/>
+        <w:autoSpaceDN w:val="0"/>
+        <w:adjustRightInd w:val="0"/>
+        <w:spacing w:after="0" w:line="240" w:lineRule="auto"/>
+        <w:ind w:left="720"/>
+        <w:rPr>
+          <w:rFonts w:ascii="Calibri" w:hAnsi="Calibri" w:cs="Calibri"/>
+          <w:sz w:val="20"/>
+          <w:szCs w:val="20"/>
+          <w:lang w:val="en"/>
+        </w:rPr>
+      </w:pPr>
+      <w:r>
+        <w:rPr>
+          <w:rFonts w:ascii="Calibri" w:hAnsi="Calibri" w:cs="Calibri"/>
+          <w:sz w:val="20"/>
+          <w:szCs w:val="20"/>
+          <w:lang w:val="en"/>
+        </w:rPr>
+        <w:t xml:space="preserve">2004 </w:t>
+      </w:r>
+      <w:r>
+        <w:rPr>
+          <w:rFonts w:ascii="Calibri" w:hAnsi="Calibri" w:cs="Calibri"/>
+          <w:sz w:val="20"/>
+          <w:szCs w:val="20"/>
+          <w:lang w:val="en"/>
+        </w:rPr>
+        <w:tab/>
+      </w:r>
+      <w:hyperlink r:id="rId15" w:history="1">
+        <w:r>
+          <w:rPr>
+            <w:rFonts w:ascii="Calibri" w:hAnsi="Calibri" w:cs="Calibri"/>
+            <w:sz w:val="20"/>
+            <w:szCs w:val="20"/>
+            <w:lang w:val="en"/>
+          </w:rPr>
+          <w:t>https://www2.census.gov/programs-surveys/cps/tables/p20/556/tab04c.xls</w:t>
+        </w:r>
+      </w:hyperlink>
+    </w:p>
+    <w:p>
+      <w:pPr>
+        <w:pBdr>
+          <w:top w:val="single" w:sz="4" w:space="1" w:color="auto"/>
+          <w:left w:val="single" w:sz="4" w:space="4" w:color="auto"/>
+          <w:bottom w:val="single" w:sz="4" w:space="1" w:color="auto"/>
+          <w:right w:val="single" w:sz="4" w:space="4" w:color="auto"/>
+        </w:pBdr>
+        <w:autoSpaceDE w:val="0"/>
+        <w:autoSpaceDN w:val="0"/>
+        <w:adjustRightInd w:val="0"/>
+        <w:spacing w:after="0" w:line="240" w:lineRule="auto"/>
+        <w:ind w:left="720"/>
+        <w:rPr>
+          <w:rFonts w:ascii="Calibri" w:hAnsi="Calibri" w:cs="Calibri"/>
+          <w:sz w:val="20"/>
+          <w:szCs w:val="20"/>
+          <w:lang w:val="en"/>
+        </w:rPr>
+      </w:pPr>
+      <w:r>
+        <w:rPr>
+          <w:rFonts w:ascii="Calibri" w:hAnsi="Calibri" w:cs="Calibri"/>
+          <w:sz w:val="20"/>
+          <w:szCs w:val="20"/>
+          <w:lang w:val="en"/>
+        </w:rPr>
+        <w:t>2002</w:t>
+      </w:r>
+      <w:r>
+        <w:rPr>
+          <w:rFonts w:ascii="Calibri" w:hAnsi="Calibri" w:cs="Calibri"/>
+          <w:sz w:val="20"/>
+          <w:szCs w:val="20"/>
+          <w:lang w:val="en"/>
+        </w:rPr>
+        <w:tab/>
+      </w:r>
+      <w:hyperlink r:id="rId16" w:history="1">
+        <w:r>
+          <w:rPr>
+            <w:rFonts w:ascii="Calibri" w:hAnsi="Calibri" w:cs="Calibri"/>
+            <w:sz w:val="20"/>
+            <w:szCs w:val="20"/>
+            <w:lang w:val="en"/>
+          </w:rPr>
+          <w:t>https://www2.census.gov/programs-surveys/cps/tables/p20/552/tab04c.xls</w:t>
+        </w:r>
+      </w:hyperlink>
+    </w:p>
+    <w:p>
+      <w:pPr>
+        <w:pBdr>
+          <w:top w:val="single" w:sz="4" w:space="1" w:color="auto"/>
+          <w:left w:val="single" w:sz="4" w:space="4" w:color="auto"/>
+          <w:bottom w:val="single" w:sz="4" w:space="1" w:color="auto"/>
+          <w:right w:val="single" w:sz="4" w:space="4" w:color="auto"/>
+        </w:pBdr>
+        <w:autoSpaceDE w:val="0"/>
+        <w:autoSpaceDN w:val="0"/>
+        <w:adjustRightInd w:val="0"/>
+        <w:spacing w:after="0" w:line="240" w:lineRule="auto"/>
+        <w:ind w:left="720"/>
+        <w:rPr>
+          <w:rFonts w:ascii="Calibri" w:hAnsi="Calibri" w:cs="Calibri"/>
+          <w:sz w:val="20"/>
+          <w:szCs w:val="20"/>
+          <w:lang w:val="en"/>
+        </w:rPr>
+      </w:pPr>
+      <w:r>
+        <w:rPr>
+          <w:rFonts w:ascii="Calibri" w:hAnsi="Calibri" w:cs="Calibri"/>
+          <w:sz w:val="20"/>
+          <w:szCs w:val="20"/>
+          <w:lang w:val="en"/>
+        </w:rPr>
+        <w:t>2000</w:t>
+      </w:r>
+      <w:r>
+        <w:rPr>
+          <w:rFonts w:ascii="Calibri" w:hAnsi="Calibri" w:cs="Calibri"/>
+          <w:sz w:val="20"/>
+          <w:szCs w:val="20"/>
+          <w:lang w:val="en"/>
+        </w:rPr>
+        <w:tab/>
+      </w:r>
+      <w:hyperlink r:id="rId17" w:history="1">
+        <w:r>
+          <w:rPr>
+            <w:rFonts w:ascii="Calibri" w:hAnsi="Calibri" w:cs="Calibri"/>
+            <w:sz w:val="20"/>
+            <w:szCs w:val="20"/>
+            <w:lang w:val="en"/>
+          </w:rPr>
+          <w:t>https://www2.census.gov/programs-surveys/cps/tables/p20/542/tab04c.xls</w:t>
+        </w:r>
+      </w:hyperlink>
+    </w:p>
+    <w:p>
+      <w:pPr>
+        <w:pBdr>
+          <w:top w:val="single" w:sz="4" w:space="1" w:color="auto"/>
+          <w:left w:val="single" w:sz="4" w:space="4" w:color="auto"/>
+          <w:bottom w:val="single" w:sz="4" w:space="1" w:color="auto"/>
+          <w:right w:val="single" w:sz="4" w:space="4" w:color="auto"/>
+        </w:pBdr>
+        <w:autoSpaceDE w:val="0"/>
+        <w:autoSpaceDN w:val="0"/>
+        <w:adjustRightInd w:val="0"/>
+        <w:spacing w:after="0" w:line="240" w:lineRule="auto"/>
+        <w:ind w:left="720"/>
+        <w:rPr>
+          <w:rFonts w:ascii="Calibri" w:hAnsi="Calibri" w:cs="Calibri"/>
+          <w:sz w:val="20"/>
+          <w:szCs w:val="20"/>
+          <w:lang w:val="en"/>
+        </w:rPr>
+      </w:pPr>
+      <w:r>
+        <w:rPr>
+          <w:rFonts w:ascii="Calibri" w:hAnsi="Calibri" w:cs="Calibri"/>
+          <w:sz w:val="20"/>
+          <w:szCs w:val="20"/>
+          <w:lang w:val="en"/>
+        </w:rPr>
+        <w:t>1998</w:t>
+      </w:r>
+      <w:r>
+        <w:rPr>
+          <w:rFonts w:ascii="Calibri" w:hAnsi="Calibri" w:cs="Calibri"/>
+          <w:sz w:val="20"/>
+          <w:szCs w:val="20"/>
+          <w:lang w:val="en"/>
+        </w:rPr>
+        <w:tab/>
+      </w:r>
+      <w:hyperlink r:id="rId18" w:history="1">
+        <w:r>
+          <w:rPr>
+            <w:rFonts w:ascii="Calibri" w:hAnsi="Calibri" w:cs="Calibri"/>
+            <w:sz w:val="20"/>
+            <w:szCs w:val="20"/>
+            <w:lang w:val="en"/>
+          </w:rPr>
+          <w:t>https://www2.census.gov/programs-surveys/cps/tables/p20/523-rv/tab04.txt</w:t>
+        </w:r>
+      </w:hyperlink>
+    </w:p>
+    <w:p>
+      <w:pPr>
+        <w:pBdr>
+          <w:top w:val="single" w:sz="4" w:space="1" w:color="auto"/>
+          <w:left w:val="single" w:sz="4" w:space="4" w:color="auto"/>
+          <w:bottom w:val="single" w:sz="4" w:space="1" w:color="auto"/>
+          <w:right w:val="single" w:sz="4" w:space="4" w:color="auto"/>
+        </w:pBdr>
+        <w:autoSpaceDE w:val="0"/>
+        <w:autoSpaceDN w:val="0"/>
+        <w:adjustRightInd w:val="0"/>
+        <w:spacing w:after="0" w:line="240" w:lineRule="auto"/>
+        <w:ind w:left="720"/>
+        <w:rPr>
+          <w:rFonts w:ascii="Calibri" w:hAnsi="Calibri" w:cs="Calibri"/>
+          <w:sz w:val="20"/>
+          <w:szCs w:val="20"/>
+          <w:lang w:val="en"/>
+        </w:rPr>
+      </w:pPr>
+      <w:r>
+        <w:rPr>
+          <w:rFonts w:ascii="Calibri" w:hAnsi="Calibri" w:cs="Calibri"/>
+          <w:sz w:val="20"/>
+          <w:szCs w:val="20"/>
+          <w:lang w:val="en"/>
+        </w:rPr>
+        <w:t>1996</w:t>
+      </w:r>
+      <w:r>
+        <w:rPr>
+          <w:rFonts w:ascii="Calibri" w:hAnsi="Calibri" w:cs="Calibri"/>
+          <w:sz w:val="20"/>
+          <w:szCs w:val="20"/>
+          <w:lang w:val="en"/>
+        </w:rPr>
+        <w:tab/>
+      </w:r>
+      <w:hyperlink r:id="rId19" w:history="1">
+        <w:r>
+          <w:rPr>
+            <w:rFonts w:ascii="Calibri" w:hAnsi="Calibri" w:cs="Calibri"/>
+            <w:sz w:val="20"/>
+            <w:szCs w:val="20"/>
+            <w:lang w:val="en"/>
+          </w:rPr>
+          <w:t>https://www2.census.gov/programs-surveys/cps/tables/p20/504/tab4a.txt</w:t>
+        </w:r>
+      </w:hyperlink>
+    </w:p>
+    <w:p>
+      <w:pPr>
+        <w:spacing w:after="0"/>
+        <w:rPr>
+          <w:rFonts w:ascii="Times New Roman" w:hAnsi="Times New Roman" w:cs="Times New Roman"/>
+          <w:sz w:val="28"/>
+          <w:szCs w:val="28"/>
+        </w:rPr>
       </w:pPr>
     </w:p>
     <w:sectPr>

</xml_diff>